<commit_message>
feat: assistants model now have the user id of the owner, dockerization in progress
</commit_message>
<xml_diff>
--- a/DOC/Oficial_Tesis Claudia Queipo v1.docx
+++ b/DOC/Oficial_Tesis Claudia Queipo v1.docx
@@ -5218,17 +5218,21 @@
         <w:pStyle w:val="1025"/>
         <w:spacing w:line="360" w:lineRule="auto"/>
       </w:pPr>
-      <w:r/>
-      <w:r>
-        <w:t xml:space="preserve">La creciente población de personas ancianas, discapacitadas, con problemas visuales y niños enfrenta desafíos significativos en términos de atención y comunicación. La falta de sistemas de apoyo adaptados a las necesidades específicas de estos grupos ha lle</w:t>
-      </w:r>
-      <w:r>
-        <w:t xml:space="preserve">vado a dificultades en la obtención de información precisa y en la interacción efectiva con tecnologías digitales. Una consecuencia de esto es el aumento de la brecha en la comunicación, limitando la capacidad de estas personas para recibir respuestas perso</w:t>
+      <w:r>
+        <w:t xml:space="preserve">L</w:t>
+      </w:r>
+      <w:r>
+        <w:t xml:space="preserve">a creciente población de personas ancianas, discapacitadas, con problemas visuales y niños enfrenta desafíos significativos en términos de atención y comunicación. La falta de sistemas de apoyo adaptados a las necesidades específicas de estos grupos ha lle</w:t>
+      </w:r>
+      <w:r>
+        <w:t xml:space="preserve">v</w:t>
+      </w:r>
+      <w:r>
+        <w:t xml:space="preserve">ado a dificultades en la obtención de información precisa y en la interacción efectiva con tecnologías digitales. Una consecuencia de esto es el aumento de la brecha en la comunicación, limitando la capacidad de estas personas para recibir respuestas perso</w:t>
       </w:r>
       <w:r>
         <w:t xml:space="preserve">nalizadas y adaptadas a su estado emocional.</w:t>
       </w:r>
-      <w:r/>
       <w:r/>
     </w:p>
     <w:p>
@@ -5771,7 +5775,7 @@
           <w:sz w:val="22"/>
           <w:szCs w:val="22"/>
         </w:rPr>
-        <w:t xml:space="preserve">Estudio de tecnologías para el análisis de texto y conversión de audio a texto (p.ej., Wispher)</w:t>
+        <w:t xml:space="preserve">Estudio de tecnologías para el análisis de texto y conversión de audio a texto (p.ej., Whisper)</w:t>
       </w:r>
       <w:r>
         <w:rPr>
@@ -16996,7 +17000,6 @@
         <w:pStyle w:val="981"/>
         <w:spacing w:line="360" w:lineRule="auto"/>
       </w:pPr>
-      <w:r/>
       <w:r>
         <w:t xml:space="preserve">Propuesta de Sistema</w:t>
       </w:r>
@@ -17050,7 +17053,6 @@
         </w:rPr>
       </w:pPr>
       <w:r/>
-      <w:r/>
       <w:bookmarkEnd w:id="34"/>
       <w:r>
         <w:rPr>
@@ -17136,7 +17138,6 @@
       <w:r>
         <w:rPr>
           <w:rFonts w:ascii="Arial" w:hAnsi="Arial" w:cs="Arial"/>
-          <w:highlight w:val="none"/>
         </w:rPr>
       </w:r>
       <w:r>
@@ -17268,21 +17269,21 @@
       <w:r>
         <w:rPr>
           <w:rFonts w:ascii="Arial" w:hAnsi="Arial" w:cs="Arial"/>
-          <w:i/>
-          <w:sz w:val="22"/>
-          <w:szCs w:val="22"/>
-          <w:highlight w:val="none"/>
-        </w:rPr>
-      </w:r>
-      <w:r>
-        <w:rPr>
-          <w:rFonts w:ascii="Arial" w:hAnsi="Arial" w:cs="Arial"/>
           <w:bCs/>
           <w:i/>
           <w:sz w:val="22"/>
           <w:szCs w:val="22"/>
         </w:rPr>
       </w:r>
+      <w:r>
+        <w:rPr>
+          <w:rFonts w:ascii="Arial" w:hAnsi="Arial" w:cs="Arial"/>
+          <w:bCs/>
+          <w:i/>
+          <w:sz w:val="22"/>
+          <w:szCs w:val="22"/>
+        </w:rPr>
+      </w:r>
     </w:p>
     <w:p>
       <w:pPr>
@@ -17394,7 +17395,7 @@
       </w:r>
       <w:r>
         <w:rPr>
-          <w:rFonts w:ascii="Arial" w:hAnsi="Arial" w:eastAsia="Arial" w:cs="Arial"/>
+          <w:rFonts w:ascii="Arial" w:hAnsi="Arial" w:cs="Arial"/>
           <w:sz w:val="22"/>
           <w:szCs w:val="22"/>
         </w:rPr>
@@ -17425,7 +17426,7 @@
       </w:r>
       <w:r>
         <w:rPr>
-          <w:rFonts w:ascii="Arial" w:hAnsi="Arial" w:eastAsia="Arial" w:cs="Arial"/>
+          <w:rFonts w:ascii="Arial" w:hAnsi="Arial" w:cs="Arial"/>
           <w:sz w:val="22"/>
           <w:szCs w:val="22"/>
         </w:rPr>
@@ -17456,7 +17457,7 @@
       </w:r>
       <w:r>
         <w:rPr>
-          <w:rFonts w:ascii="Arial" w:hAnsi="Arial" w:eastAsia="Arial" w:cs="Arial"/>
+          <w:rFonts w:ascii="Arial" w:hAnsi="Arial" w:cs="Arial"/>
           <w:sz w:val="22"/>
           <w:szCs w:val="22"/>
         </w:rPr>
@@ -17487,7 +17488,7 @@
       </w:r>
       <w:r>
         <w:rPr>
-          <w:rFonts w:ascii="Arial" w:hAnsi="Arial" w:eastAsia="Arial" w:cs="Arial"/>
+          <w:rFonts w:ascii="Arial" w:hAnsi="Arial" w:cs="Arial"/>
           <w:sz w:val="22"/>
           <w:szCs w:val="22"/>
         </w:rPr>
@@ -17518,7 +17519,7 @@
       </w:r>
       <w:r>
         <w:rPr>
-          <w:rFonts w:ascii="Arial" w:hAnsi="Arial" w:eastAsia="Arial" w:cs="Arial"/>
+          <w:rFonts w:ascii="Arial" w:hAnsi="Arial" w:cs="Arial"/>
           <w:sz w:val="22"/>
           <w:szCs w:val="22"/>
         </w:rPr>
@@ -17549,7 +17550,7 @@
       </w:r>
       <w:r>
         <w:rPr>
-          <w:rFonts w:ascii="Arial" w:hAnsi="Arial" w:eastAsia="Arial" w:cs="Arial"/>
+          <w:rFonts w:ascii="Arial" w:hAnsi="Arial" w:cs="Arial"/>
           <w:sz w:val="22"/>
           <w:szCs w:val="22"/>
         </w:rPr>
@@ -17593,7 +17594,7 @@
       </w:r>
       <w:r>
         <w:rPr>
-          <w:rFonts w:ascii="Arial" w:hAnsi="Arial" w:eastAsia="Arial" w:cs="Arial"/>
+          <w:rFonts w:ascii="Arial" w:hAnsi="Arial" w:cs="Arial"/>
           <w:sz w:val="22"/>
           <w:szCs w:val="22"/>
         </w:rPr>
@@ -17624,7 +17625,7 @@
       </w:r>
       <w:r>
         <w:rPr>
-          <w:rFonts w:ascii="Arial" w:hAnsi="Arial" w:eastAsia="Arial" w:cs="Arial"/>
+          <w:rFonts w:ascii="Arial" w:hAnsi="Arial" w:cs="Arial"/>
           <w:sz w:val="22"/>
           <w:szCs w:val="22"/>
         </w:rPr>
@@ -17655,7 +17656,7 @@
       </w:r>
       <w:r>
         <w:rPr>
-          <w:rFonts w:ascii="Arial" w:hAnsi="Arial" w:eastAsia="Arial" w:cs="Arial"/>
+          <w:rFonts w:ascii="Arial" w:hAnsi="Arial" w:cs="Arial"/>
           <w:sz w:val="22"/>
           <w:szCs w:val="22"/>
         </w:rPr>
@@ -17686,7 +17687,7 @@
       </w:r>
       <w:r>
         <w:rPr>
-          <w:rFonts w:ascii="Arial" w:hAnsi="Arial" w:eastAsia="Arial" w:cs="Arial"/>
+          <w:rFonts w:ascii="Arial" w:hAnsi="Arial" w:cs="Arial"/>
           <w:sz w:val="22"/>
           <w:szCs w:val="22"/>
         </w:rPr>
@@ -17717,7 +17718,7 @@
       </w:r>
       <w:r>
         <w:rPr>
-          <w:rFonts w:ascii="Arial" w:hAnsi="Arial" w:eastAsia="Arial" w:cs="Arial"/>
+          <w:rFonts w:ascii="Arial" w:hAnsi="Arial" w:cs="Arial"/>
           <w:sz w:val="22"/>
           <w:szCs w:val="22"/>
         </w:rPr>
@@ -17748,7 +17749,7 @@
       </w:r>
       <w:r>
         <w:rPr>
-          <w:rFonts w:ascii="Arial" w:hAnsi="Arial" w:eastAsia="Arial" w:cs="Arial"/>
+          <w:rFonts w:ascii="Arial" w:hAnsi="Arial" w:cs="Arial"/>
           <w:sz w:val="22"/>
           <w:szCs w:val="22"/>
         </w:rPr>
@@ -17779,7 +17780,7 @@
       </w:r>
       <w:r>
         <w:rPr>
-          <w:rFonts w:ascii="Arial" w:hAnsi="Arial" w:eastAsia="Arial" w:cs="Arial"/>
+          <w:rFonts w:ascii="Arial" w:hAnsi="Arial" w:cs="Arial"/>
           <w:sz w:val="22"/>
           <w:szCs w:val="22"/>
         </w:rPr>
@@ -17814,6 +17815,7 @@
           <w:rFonts w:ascii="Arial" w:hAnsi="Arial" w:eastAsia="Arial" w:cs="Arial"/>
           <w:sz w:val="22"/>
           <w:szCs w:val="22"/>
+          <w:highlight w:val="none"/>
         </w:rPr>
       </w:r>
       <w:r>
@@ -17954,38 +17956,30 @@
       </w:r>
       <w:r>
         <w:rPr>
-          <w:rFonts w:ascii="Arial" w:hAnsi="Arial" w:cs="Arial"/>
-          <w:sz w:val="22"/>
-          <w:szCs w:val="22"/>
-        </w:rPr>
-      </w:r>
-      <w:r>
-        <w:rPr>
           <w:rFonts w:ascii="Arial" w:hAnsi="Arial" w:eastAsia="Arial" w:cs="Arial"/>
           <w:sz w:val="22"/>
           <w:szCs w:val="22"/>
           <w:highlight w:val="none"/>
         </w:rPr>
       </w:r>
-    </w:p>
-    <w:p>
-      <w:pPr>
+      <w:r>
         <w:rPr>
           <w:rFonts w:ascii="Arial" w:hAnsi="Arial" w:eastAsia="Arial" w:cs="Arial"/>
           <w:sz w:val="22"/>
           <w:szCs w:val="22"/>
           <w:highlight w:val="none"/>
         </w:rPr>
-      </w:pPr>
-      <w:r>
+      </w:r>
+    </w:p>
+    <w:p>
+      <w:pPr>
         <w:rPr>
           <w:rFonts w:ascii="Arial" w:hAnsi="Arial" w:eastAsia="Arial" w:cs="Arial"/>
           <w:sz w:val="22"/>
           <w:szCs w:val="22"/>
           <w:highlight w:val="none"/>
         </w:rPr>
-        <w:t xml:space="preserve">Python versión 3.10 o superior</w:t>
-      </w:r>
+      </w:pPr>
       <w:r>
         <w:rPr>
           <w:rFonts w:ascii="Arial" w:hAnsi="Arial" w:eastAsia="Arial" w:cs="Arial"/>
@@ -17993,6 +17987,7 @@
           <w:szCs w:val="22"/>
           <w:highlight w:val="none"/>
         </w:rPr>
+        <w:t xml:space="preserve">Python versión 3.11 o superior</w:t>
       </w:r>
       <w:r>
         <w:rPr>
@@ -18002,23 +17997,31 @@
           <w:highlight w:val="none"/>
         </w:rPr>
       </w:r>
-    </w:p>
-    <w:p>
-      <w:pPr>
+      <w:r>
         <w:rPr>
           <w:rFonts w:ascii="Arial" w:hAnsi="Arial" w:eastAsia="Arial" w:cs="Arial"/>
           <w:sz w:val="22"/>
           <w:szCs w:val="22"/>
           <w:highlight w:val="none"/>
         </w:rPr>
-      </w:pPr>
-      <w:r>
+      </w:r>
+    </w:p>
+    <w:p>
+      <w:pPr>
         <w:rPr>
           <w:rFonts w:ascii="Arial" w:hAnsi="Arial" w:eastAsia="Arial" w:cs="Arial"/>
           <w:sz w:val="22"/>
           <w:szCs w:val="22"/>
           <w:highlight w:val="none"/>
         </w:rPr>
+      </w:pPr>
+      <w:r>
+        <w:rPr>
+          <w:rFonts w:ascii="Arial" w:hAnsi="Arial" w:eastAsia="Arial" w:cs="Arial"/>
+          <w:sz w:val="22"/>
+          <w:szCs w:val="22"/>
+          <w:highlight w:val="none"/>
+        </w:rPr>
         <w:t xml:space="preserve">MongoDB versión 5 o superior</w:t>
       </w:r>
       <w:r>
@@ -18058,7 +18061,7 @@
       </w:r>
       <w:r>
         <w:rPr>
-          <w:rFonts w:ascii="Arial" w:hAnsi="Arial" w:eastAsia="Arial" w:cs="Arial"/>
+          <w:rFonts w:ascii="Arial" w:hAnsi="Arial" w:cs="Arial"/>
           <w:sz w:val="22"/>
           <w:szCs w:val="22"/>
         </w:rPr>
@@ -18090,41 +18093,42 @@
       </w:r>
       <w:r>
         <w:rPr>
-          <w:rFonts w:ascii="Arial" w:hAnsi="Arial" w:eastAsia="Arial" w:cs="Arial"/>
-          <w:sz w:val="22"/>
-          <w:szCs w:val="22"/>
-        </w:rPr>
-      </w:r>
-      <w:r>
-        <w:rPr>
           <w:rFonts w:ascii="Arial" w:hAnsi="Arial" w:cs="Arial"/>
           <w:sz w:val="22"/>
           <w:szCs w:val="22"/>
           <w:highlight w:val="none"/>
         </w:rPr>
       </w:r>
-    </w:p>
-    <w:p>
-      <w:pPr>
+      <w:r>
         <w:rPr>
           <w:rFonts w:ascii="Arial" w:hAnsi="Arial" w:cs="Arial"/>
           <w:sz w:val="22"/>
           <w:szCs w:val="22"/>
           <w:highlight w:val="none"/>
         </w:rPr>
-      </w:pPr>
-      <w:r>
-        <w:rPr>
-          <w:rFonts w:ascii="Arial" w:hAnsi="Arial" w:eastAsia="Arial" w:cs="Arial"/>
+      </w:r>
+    </w:p>
+    <w:p>
+      <w:pPr>
+        <w:rPr>
+          <w:rFonts w:ascii="Arial" w:hAnsi="Arial" w:cs="Arial"/>
           <w:sz w:val="22"/>
           <w:szCs w:val="22"/>
           <w:highlight w:val="none"/>
         </w:rPr>
+      </w:pPr>
+      <w:r>
+        <w:rPr>
+          <w:rFonts w:ascii="Arial" w:hAnsi="Arial" w:eastAsia="Arial" w:cs="Arial"/>
+          <w:sz w:val="22"/>
+          <w:szCs w:val="22"/>
+          <w:highlight w:val="none"/>
+        </w:rPr>
         <w:t xml:space="preserve">RAM: 8GB aprox (Debido a los requitos del modelo del lenguaje utilizado)</w:t>
       </w:r>
       <w:r>
         <w:rPr>
-          <w:rFonts w:ascii="Arial" w:hAnsi="Arial" w:eastAsia="Arial" w:cs="Arial"/>
+          <w:rFonts w:ascii="Arial" w:hAnsi="Arial" w:cs="Arial"/>
           <w:sz w:val="22"/>
           <w:szCs w:val="22"/>
           <w:highlight w:val="none"/>
@@ -18155,7 +18159,7 @@
           <w:szCs w:val="22"/>
           <w:highlight w:val="none"/>
         </w:rPr>
-        <w:t xml:space="preserve">Almacenamiento: 10GB aprox (Debido al peso de los modelos del lenguaje y de Whisper por su caché)</w:t>
+        <w:t xml:space="preserve">Almacenamiento: 20 GB aprox (Debido al peso de los modelos del lenguaje y de Whisper por su caché)</w:t>
       </w:r>
       <w:r>
         <w:rPr>
@@ -18237,9 +18241,10 @@
       </w:r>
       <w:r>
         <w:rPr>
-          <w:rFonts w:ascii="Arial" w:hAnsi="Arial" w:cs="Arial"/>
-          <w:sz w:val="22"/>
-          <w:szCs w:val="22"/>
+          <w:rFonts w:ascii="Arial" w:hAnsi="Arial" w:eastAsia="Arial" w:cs="Arial"/>
+          <w:sz w:val="22"/>
+          <w:szCs w:val="22"/>
+          <w:highlight w:val="none"/>
         </w:rPr>
       </w:r>
       <w:r>
@@ -18559,10 +18564,10 @@
             </w:r>
             <w:r>
               <w:rPr>
-                <w:rFonts w:ascii="Arial" w:hAnsi="Arial" w:eastAsia="Arial" w:cs="Arial"/>
+                <w:rFonts w:ascii="Arial" w:hAnsi="Arial" w:cs="Arial"/>
                 <w:b/>
-                <w:sz w:val="22"/>
-                <w:szCs w:val="22"/>
+                <w:sz w:val="20"/>
+                <w:szCs w:val="20"/>
               </w:rPr>
             </w:r>
             <w:r>
@@ -18607,10 +18612,10 @@
             </w:r>
             <w:r>
               <w:rPr>
-                <w:rFonts w:ascii="Arial" w:hAnsi="Arial" w:eastAsia="Arial" w:cs="Arial"/>
+                <w:rFonts w:ascii="Arial" w:hAnsi="Arial" w:cs="Arial"/>
                 <w:b/>
-                <w:sz w:val="22"/>
-                <w:szCs w:val="22"/>
+                <w:sz w:val="20"/>
+                <w:szCs w:val="20"/>
               </w:rPr>
             </w:r>
             <w:r>
@@ -18657,7 +18662,7 @@
             </w:r>
             <w:r>
               <w:rPr>
-                <w:rFonts w:ascii="Arial" w:hAnsi="Arial" w:eastAsia="Arial" w:cs="Arial"/>
+                <w:rFonts w:ascii="Arial" w:hAnsi="Arial" w:cs="Arial"/>
                 <w:sz w:val="22"/>
                 <w:szCs w:val="22"/>
               </w:rPr>
@@ -18712,10 +18717,10 @@
             </w:r>
             <w:r>
               <w:rPr>
-                <w:rFonts w:ascii="Arial" w:hAnsi="Arial" w:eastAsia="Arial" w:cs="Arial"/>
+                <w:rFonts w:ascii="Arial" w:hAnsi="Arial" w:cs="Arial"/>
                 <w:b/>
-                <w:sz w:val="22"/>
-                <w:szCs w:val="22"/>
+                <w:sz w:val="20"/>
+                <w:szCs w:val="20"/>
               </w:rPr>
             </w:r>
             <w:r>
@@ -18768,10 +18773,10 @@
             </w:r>
             <w:r>
               <w:rPr>
-                <w:rFonts w:ascii="Arial" w:hAnsi="Arial" w:eastAsia="Arial" w:cs="Arial"/>
+                <w:rFonts w:ascii="Arial" w:hAnsi="Arial" w:cs="Arial"/>
                 <w:b/>
-                <w:sz w:val="22"/>
-                <w:szCs w:val="22"/>
+                <w:sz w:val="20"/>
+                <w:szCs w:val="20"/>
               </w:rPr>
             </w:r>
             <w:r>
@@ -18818,7 +18823,7 @@
             </w:r>
             <w:r>
               <w:rPr>
-                <w:rFonts w:ascii="Arial" w:hAnsi="Arial" w:eastAsia="Arial" w:cs="Arial"/>
+                <w:rFonts w:ascii="Arial" w:hAnsi="Arial" w:cs="Arial"/>
                 <w:sz w:val="22"/>
                 <w:szCs w:val="22"/>
               </w:rPr>
@@ -18876,11 +18881,11 @@
             </w:r>
             <w:r>
               <w:rPr>
-                <w:rFonts w:ascii="Arial" w:hAnsi="Arial" w:eastAsia="Arial" w:cs="Arial"/>
+                <w:rFonts w:ascii="Arial" w:hAnsi="Arial" w:cs="Arial"/>
                 <w:b/>
                 <w:bCs/>
-                <w:sz w:val="22"/>
-                <w:szCs w:val="22"/>
+                <w:sz w:val="20"/>
+                <w:szCs w:val="20"/>
               </w:rPr>
             </w:r>
             <w:r>
@@ -19607,10 +19612,10 @@
             </w:r>
             <w:r>
               <w:rPr>
-                <w:rFonts w:ascii="Arial" w:hAnsi="Arial" w:eastAsia="Arial" w:cs="Arial"/>
+                <w:rFonts w:ascii="Arial" w:hAnsi="Arial" w:cs="Arial"/>
                 <w:b/>
-                <w:sz w:val="22"/>
-                <w:szCs w:val="22"/>
+                <w:sz w:val="20"/>
+                <w:szCs w:val="20"/>
               </w:rPr>
             </w:r>
             <w:r>
@@ -19656,10 +19661,10 @@
             </w:r>
             <w:r>
               <w:rPr>
-                <w:rFonts w:ascii="Arial" w:hAnsi="Arial" w:eastAsia="Arial" w:cs="Arial"/>
+                <w:rFonts w:ascii="Arial" w:hAnsi="Arial" w:cs="Arial"/>
                 <w:b/>
-                <w:sz w:val="22"/>
-                <w:szCs w:val="22"/>
+                <w:sz w:val="20"/>
+                <w:szCs w:val="20"/>
               </w:rPr>
             </w:r>
             <w:r>
@@ -19707,7 +19712,7 @@
             </w:r>
             <w:r>
               <w:rPr>
-                <w:rFonts w:ascii="Arial" w:hAnsi="Arial" w:eastAsia="Arial" w:cs="Arial"/>
+                <w:rFonts w:ascii="Arial" w:hAnsi="Arial" w:cs="Arial"/>
                 <w:sz w:val="22"/>
                 <w:szCs w:val="22"/>
               </w:rPr>
@@ -19766,11 +19771,11 @@
             </w:r>
             <w:r>
               <w:rPr>
-                <w:rFonts w:ascii="Arial" w:hAnsi="Arial" w:eastAsia="Arial" w:cs="Arial"/>
+                <w:rFonts w:ascii="Arial" w:hAnsi="Arial" w:cs="Arial"/>
                 <w:b w:val="0"/>
                 <w:bCs w:val="0"/>
-                <w:sz w:val="22"/>
-                <w:szCs w:val="22"/>
+                <w:sz w:val="20"/>
+                <w:szCs w:val="20"/>
               </w:rPr>
             </w:r>
             <w:r>
@@ -19825,10 +19830,10 @@
             </w:r>
             <w:r>
               <w:rPr>
-                <w:rFonts w:ascii="Arial" w:hAnsi="Arial" w:eastAsia="Arial" w:cs="Arial"/>
+                <w:rFonts w:ascii="Arial" w:hAnsi="Arial" w:cs="Arial"/>
                 <w:b/>
-                <w:sz w:val="22"/>
-                <w:szCs w:val="22"/>
+                <w:sz w:val="20"/>
+                <w:szCs w:val="20"/>
               </w:rPr>
             </w:r>
             <w:r>
@@ -19876,7 +19881,7 @@
             </w:r>
             <w:r>
               <w:rPr>
-                <w:rFonts w:ascii="Arial" w:hAnsi="Arial" w:eastAsia="Arial" w:cs="Arial"/>
+                <w:rFonts w:ascii="Arial" w:hAnsi="Arial" w:cs="Arial"/>
                 <w:sz w:val="22"/>
                 <w:szCs w:val="22"/>
               </w:rPr>
@@ -19944,11 +19949,11 @@
             </w:r>
             <w:r>
               <w:rPr>
-                <w:rFonts w:ascii="Arial" w:hAnsi="Arial" w:eastAsia="Arial" w:cs="Arial"/>
+                <w:rFonts w:ascii="Arial" w:hAnsi="Arial" w:cs="Arial"/>
                 <w:b/>
                 <w:bCs/>
-                <w:sz w:val="22"/>
-                <w:szCs w:val="22"/>
+                <w:sz w:val="20"/>
+                <w:szCs w:val="20"/>
               </w:rPr>
             </w:r>
             <w:r>
@@ -19997,11 +20002,11 @@
             </w:r>
             <w:r>
               <w:rPr>
-                <w:rFonts w:ascii="Arial" w:hAnsi="Arial" w:eastAsia="Arial" w:cs="Arial"/>
+                <w:rFonts w:ascii="Arial" w:hAnsi="Arial" w:cs="Arial"/>
                 <w:b/>
                 <w:bCs/>
-                <w:sz w:val="22"/>
-                <w:szCs w:val="22"/>
+                <w:sz w:val="20"/>
+                <w:szCs w:val="20"/>
               </w:rPr>
             </w:r>
             <w:r>
@@ -20108,11 +20113,11 @@
             </w:r>
             <w:r>
               <w:rPr>
-                <w:rFonts w:ascii="Arial" w:hAnsi="Arial" w:eastAsia="Arial" w:cs="Arial"/>
+                <w:rFonts w:ascii="Arial" w:hAnsi="Arial" w:cs="Arial"/>
                 <w:b/>
                 <w:bCs/>
-                <w:sz w:val="22"/>
-                <w:szCs w:val="22"/>
+                <w:sz w:val="20"/>
+                <w:szCs w:val="20"/>
               </w:rPr>
             </w:r>
             <w:r>
@@ -20148,11 +20153,11 @@
             </w:r>
             <w:r>
               <w:rPr>
-                <w:rFonts w:ascii="Arial" w:hAnsi="Arial" w:eastAsia="Arial" w:cs="Arial"/>
+                <w:rFonts w:ascii="Arial" w:hAnsi="Arial" w:cs="Arial"/>
                 <w:b/>
                 <w:bCs/>
-                <w:sz w:val="22"/>
-                <w:szCs w:val="22"/>
+                <w:sz w:val="20"/>
+                <w:szCs w:val="20"/>
               </w:rPr>
             </w:r>
             <w:r>
@@ -20540,10 +20545,8 @@
             </w:r>
             <w:r>
               <w:rPr>
-                <w:rFonts w:ascii="Arial" w:hAnsi="Arial" w:eastAsia="Arial" w:cs="Arial"/>
+                <w:rFonts w:ascii="Arial" w:hAnsi="Arial" w:cs="Arial"/>
                 <w:b/>
-                <w:sz w:val="22"/>
-                <w:szCs w:val="22"/>
               </w:rPr>
             </w:r>
             <w:r>
@@ -20585,10 +20588,8 @@
             </w:r>
             <w:r>
               <w:rPr>
-                <w:rFonts w:ascii="Arial" w:hAnsi="Arial" w:eastAsia="Arial" w:cs="Arial"/>
+                <w:rFonts w:ascii="Arial" w:hAnsi="Arial" w:cs="Arial"/>
                 <w:b/>
-                <w:sz w:val="22"/>
-                <w:szCs w:val="22"/>
               </w:rPr>
             </w:r>
             <w:r>
@@ -20644,7 +20645,7 @@
             </w:r>
             <w:r>
               <w:rPr>
-                <w:rFonts w:ascii="Arial" w:hAnsi="Arial" w:eastAsia="Arial" w:cs="Arial"/>
+                <w:rFonts w:ascii="Arial" w:hAnsi="Arial" w:cs="Arial"/>
                 <w:sz w:val="22"/>
                 <w:szCs w:val="22"/>
               </w:rPr>
@@ -20701,11 +20702,9 @@
             </w:r>
             <w:r>
               <w:rPr>
-                <w:rFonts w:ascii="Arial" w:hAnsi="Arial" w:eastAsia="Arial" w:cs="Arial"/>
+                <w:rFonts w:ascii="Arial" w:hAnsi="Arial" w:cs="Arial"/>
                 <w:b w:val="0"/>
                 <w:bCs w:val="0"/>
-                <w:sz w:val="22"/>
-                <w:szCs w:val="22"/>
               </w:rPr>
             </w:r>
             <w:r>
@@ -20756,10 +20755,8 @@
             </w:r>
             <w:r>
               <w:rPr>
-                <w:rFonts w:ascii="Arial" w:hAnsi="Arial" w:eastAsia="Arial" w:cs="Arial"/>
+                <w:rFonts w:ascii="Arial" w:hAnsi="Arial" w:cs="Arial"/>
                 <w:b/>
-                <w:sz w:val="22"/>
-                <w:szCs w:val="22"/>
               </w:rPr>
             </w:r>
             <w:r>
@@ -20805,7 +20802,7 @@
             </w:r>
             <w:r>
               <w:rPr>
-                <w:rFonts w:ascii="Arial" w:hAnsi="Arial" w:eastAsia="Arial" w:cs="Arial"/>
+                <w:rFonts w:ascii="Arial" w:hAnsi="Arial" w:cs="Arial"/>
                 <w:sz w:val="22"/>
                 <w:szCs w:val="22"/>
               </w:rPr>
@@ -20862,11 +20859,9 @@
             </w:r>
             <w:r>
               <w:rPr>
-                <w:rFonts w:ascii="Arial" w:hAnsi="Arial" w:eastAsia="Arial" w:cs="Arial"/>
+                <w:rFonts w:ascii="Arial" w:hAnsi="Arial" w:cs="Arial"/>
                 <w:b/>
                 <w:bCs/>
-                <w:sz w:val="22"/>
-                <w:szCs w:val="22"/>
               </w:rPr>
             </w:r>
             <w:r>
@@ -21106,7 +21101,7 @@
             </w:r>
             <w:r>
               <w:rPr>
-                <w:rFonts w:ascii="Arial" w:hAnsi="Arial" w:eastAsia="Arial" w:cs="Arial"/>
+                <w:rFonts w:ascii="Arial" w:hAnsi="Arial" w:cs="Arial"/>
                 <w:sz w:val="24"/>
                 <w:szCs w:val="24"/>
               </w:rPr>
@@ -21153,7 +21148,7 @@
             </w:r>
             <w:r>
               <w:rPr>
-                <w:rFonts w:ascii="Arial" w:hAnsi="Arial" w:eastAsia="Arial" w:cs="Arial"/>
+                <w:rFonts w:ascii="Arial" w:hAnsi="Arial" w:cs="Arial"/>
                 <w:sz w:val="24"/>
                 <w:szCs w:val="24"/>
               </w:rPr>
@@ -21206,7 +21201,7 @@
             </w:r>
             <w:r>
               <w:rPr>
-                <w:rFonts w:ascii="Arial" w:hAnsi="Arial" w:eastAsia="Arial" w:cs="Arial"/>
+                <w:rFonts w:ascii="Arial" w:hAnsi="Arial" w:cs="Arial"/>
                 <w:color w:val="000000" w:themeColor="text1"/>
                 <w:sz w:val="22"/>
                 <w:szCs w:val="22"/>
@@ -21256,7 +21251,7 @@
             </w:r>
             <w:r>
               <w:rPr>
-                <w:rFonts w:ascii="Arial" w:hAnsi="Arial" w:eastAsia="Arial" w:cs="Arial"/>
+                <w:rFonts w:ascii="Arial" w:hAnsi="Arial" w:cs="Arial"/>
                 <w:color w:val="000000" w:themeColor="text1"/>
                 <w:sz w:val="22"/>
                 <w:szCs w:val="22"/>
@@ -21311,7 +21306,7 @@
             </w:r>
             <w:r>
               <w:rPr>
-                <w:rFonts w:ascii="Arial" w:hAnsi="Arial" w:eastAsia="Arial" w:cs="Arial"/>
+                <w:rFonts w:ascii="Arial" w:hAnsi="Arial" w:cs="Arial"/>
                 <w:color w:val="000000" w:themeColor="text1"/>
                 <w:sz w:val="22"/>
                 <w:szCs w:val="22"/>
@@ -21345,7 +21340,7 @@
             </w:r>
             <w:r>
               <w:rPr>
-                <w:rFonts w:ascii="Arial" w:hAnsi="Arial" w:eastAsia="Arial" w:cs="Arial"/>
+                <w:rFonts w:ascii="Arial" w:hAnsi="Arial" w:cs="Arial"/>
                 <w:color w:val="000000" w:themeColor="text1"/>
                 <w:sz w:val="22"/>
                 <w:szCs w:val="22"/>
@@ -21395,7 +21390,7 @@
             </w:r>
             <w:r>
               <w:rPr>
-                <w:rFonts w:ascii="Arial" w:hAnsi="Arial" w:eastAsia="Arial" w:cs="Arial"/>
+                <w:rFonts w:ascii="Arial" w:hAnsi="Arial" w:cs="Arial"/>
                 <w:color w:val="000000" w:themeColor="text1"/>
                 <w:sz w:val="22"/>
                 <w:szCs w:val="22"/>
@@ -21705,7 +21700,6 @@
         <w:pStyle w:val="981"/>
         <w:spacing w:line="360" w:lineRule="auto"/>
       </w:pPr>
-      <w:r/>
       <w:r>
         <w:t xml:space="preserve">Diagrama de Actividades de Creación de un Asistente</w:t>
       </w:r>
@@ -22035,7 +22029,9 @@
         <w:t xml:space="preserve">Diseño de la interfaz</w:t>
       </w:r>
       <w:bookmarkEnd w:id="42"/>
-      <w:r/>
+      <w:r>
+        <w:t xml:space="preserve"> del Chat para probar el asistente</w:t>
+      </w:r>
       <w:r/>
     </w:p>
     <w:p>
@@ -22271,7 +22267,7 @@
         <w:rPr>
           <w:lang w:val="es-ES_tradnl"/>
         </w:rPr>
-        <w:t xml:space="preserve">Python 3.8</w:t>
+        <w:t xml:space="preserve">Python 3.11</w:t>
       </w:r>
       <w:r>
         <w:rPr>
@@ -22301,7 +22297,7 @@
           <w:szCs w:val="22"/>
           <w:lang w:val="es-ES_tradnl"/>
         </w:rPr>
-        <w:t xml:space="preserve">1. Visita el sitio web oficial de Python en https://www.python.org/downloads/ y haz clic en "Download Python 3.8.x". </w:t>
+        <w:t xml:space="preserve">1. Visita el sitio web oficial de Python en https://www.python.org/downloads/ y haz clic en "Download Python 3.11.x". </w:t>
       </w:r>
       <w:r>
         <w:rPr>
@@ -22445,7 +22441,7 @@
           <w:szCs w:val="22"/>
           <w:lang w:val="es-ES_tradnl"/>
         </w:rPr>
-        <w:t xml:space="preserve">5. Asegúrate de agregar Python a la variable de entorno PATH, lo que permitirá que Python se ejecute desde la línea de comandos. En Windows, selecciona la opción "Add Python 3.8 to PATH" durante la instalación.</w:t>
+        <w:t xml:space="preserve">5. Asegúrate de agregar Python a la variable de entorno PATH, lo que permitirá que Python se ejecute desde la línea de comandos. En Windows, selecciona la opción "Add Python 3.11 to PATH" durante la instalación.</w:t>
       </w:r>
       <w:r>
         <w:rPr>
@@ -22553,7 +22549,7 @@
           <w:szCs w:val="22"/>
           <w:lang w:val="es-ES_tradnl"/>
         </w:rPr>
-        <w:t xml:space="preserve">8. Verifica que la instalación se haya completado correctamente abriendo la línea de comandos y escribiendo "python --version". Si se muestra la versión de Python 3.8.x, la instalación se ha completado correctamente.</w:t>
+        <w:t xml:space="preserve">8. Verifica que la instalación se haya completado correctamente abriendo la línea de comandos y escribiendo "python --version". Si se muestra la versión de Python 3.11.x, la instalación se ha completado correctamente.</w:t>
       </w:r>
       <w:r>
         <w:rPr>
@@ -22651,23 +22647,25 @@
         </w:numPr>
         <w:spacing w:line="360" w:lineRule="auto"/>
         <w:rPr>
+          <w:strike w:val="0"/>
+        </w:rPr>
+      </w:pPr>
+      <w:r>
+        <w:rPr>
+          <w:strike w:val="0"/>
           <w:lang w:val="es-ES_tradnl"/>
         </w:rPr>
-      </w:pPr>
-      <w:r>
-        <w:rPr>
+        <w:t xml:space="preserve">Escribir en la consola de comandos:</w:t>
+      </w:r>
+      <w:r>
+        <w:rPr>
+          <w:strike w:val="0"/>
           <w:lang w:val="es-ES_tradnl"/>
         </w:rPr>
-        <w:t xml:space="preserve">Tipear en la consola de comandos:</w:t>
-      </w:r>
-      <w:r>
-        <w:rPr>
-          <w:lang w:val="es-ES_tradnl"/>
-        </w:rPr>
-      </w:r>
-      <w:r>
-        <w:rPr>
-          <w:lang w:val="es-ES_tradnl"/>
+      </w:r>
+      <w:r>
+        <w:rPr>
+          <w:strike w:val="0"/>
         </w:rPr>
       </w:r>
     </w:p>
@@ -22746,12 +22744,14 @@
       </w:pPr>
       <w:r>
         <w:rPr>
+          <w:strike w:val="0"/>
           <w:lang w:val="es-ES_tradnl"/>
         </w:rPr>
         <w:t xml:space="preserve">Instalación de Chocolatey</w:t>
       </w:r>
       <w:r>
         <w:rPr>
+          <w:strike w:val="0"/>
           <w:lang w:val="es-ES_tradnl"/>
         </w:rPr>
       </w:r>
@@ -22861,23 +22861,25 @@
         </w:numPr>
         <w:spacing w:line="360" w:lineRule="auto"/>
         <w:rPr>
+          <w:strike w:val="0"/>
+        </w:rPr>
+      </w:pPr>
+      <w:r>
+        <w:rPr>
+          <w:strike w:val="0"/>
           <w:lang w:val="es-ES_tradnl"/>
         </w:rPr>
-      </w:pPr>
-      <w:r>
-        <w:rPr>
+        <w:t xml:space="preserve">Instalación de ffmpeg</w:t>
+      </w:r>
+      <w:r>
+        <w:rPr>
+          <w:strike w:val="0"/>
           <w:lang w:val="es-ES_tradnl"/>
         </w:rPr>
-        <w:t xml:space="preserve">Instalación de ffmpeg</w:t>
-      </w:r>
-      <w:r>
-        <w:rPr>
-          <w:lang w:val="es-ES_tradnl"/>
-        </w:rPr>
-      </w:r>
-      <w:r>
-        <w:rPr>
-          <w:lang w:val="es-ES_tradnl"/>
+      </w:r>
+      <w:r>
+        <w:rPr>
+          <w:strike w:val="0"/>
         </w:rPr>
       </w:r>
     </w:p>
@@ -22962,29 +22964,32 @@
         </w:numPr>
         <w:spacing w:line="360" w:lineRule="auto"/>
         <w:rPr>
+          <w:strike w:val="0"/>
+        </w:rPr>
+      </w:pPr>
+      <w:r>
+        <w:rPr>
+          <w:strike w:val="0"/>
           <w:lang w:val="es-ES_tradnl"/>
         </w:rPr>
-      </w:pPr>
-      <w:r>
-        <w:rPr>
+        <w:t xml:space="preserve">Por último, instalar las dependencias de W</w:t>
+      </w:r>
+      <w:r>
+        <w:rPr>
+          <w:strike w:val="0"/>
           <w:lang w:val="es-ES_tradnl"/>
         </w:rPr>
-        <w:t xml:space="preserve">Por último, instalar las dependencias de W</w:t>
-      </w:r>
-      <w:r>
-        <w:rPr>
+        <w:t xml:space="preserve">hisper</w:t>
+      </w:r>
+      <w:r>
+        <w:rPr>
+          <w:strike w:val="0"/>
           <w:lang w:val="es-ES_tradnl"/>
         </w:rPr>
-        <w:t xml:space="preserve">hisper</w:t>
-      </w:r>
-      <w:r>
-        <w:rPr>
-          <w:lang w:val="es-ES_tradnl"/>
-        </w:rPr>
-      </w:r>
-      <w:r>
-        <w:rPr>
-          <w:lang w:val="es-ES_tradnl"/>
+      </w:r>
+      <w:r>
+        <w:rPr>
+          <w:strike w:val="0"/>
         </w:rPr>
       </w:r>
     </w:p>
@@ -23525,50 +23530,6 @@
           <w:sz w:val="22"/>
           <w:szCs w:val="22"/>
           <w:lang w:val="es-ES_tradnl"/>
-        </w:rPr>
-      </w:r>
-    </w:p>
-    <w:p>
-      <w:pPr>
-        <w:jc w:val="left"/>
-        <w:spacing w:line="360" w:lineRule="auto"/>
-        <w:rPr>
-          <w:rFonts w:ascii="Arial" w:hAnsi="Arial"/>
-          <w:b/>
-          <w:caps/>
-          <w:sz w:val="22"/>
-          <w:szCs w:val="20"/>
-          <w:lang w:eastAsia="en-US"/>
-        </w:rPr>
-      </w:pPr>
-      <w:r/>
-      <w:bookmarkStart w:id="45" w:name="_Toc12979362"/>
-      <w:r/>
-      <w:bookmarkStart w:id="46" w:name="_Toc133918231"/>
-      <w:r>
-        <w:rPr>
-          <w:lang w:eastAsia="en-US"/>
-        </w:rPr>
-        <w:br w:type="page" w:clear="all"/>
-      </w:r>
-      <w:r>
-        <w:rPr>
-          <w:rFonts w:ascii="Arial" w:hAnsi="Arial"/>
-          <w:b/>
-          <w:caps/>
-          <w:sz w:val="22"/>
-          <w:szCs w:val="20"/>
-          <w:lang w:eastAsia="en-US"/>
-        </w:rPr>
-      </w:r>
-      <w:r>
-        <w:rPr>
-          <w:rFonts w:ascii="Arial" w:hAnsi="Arial"/>
-          <w:b/>
-          <w:caps/>
-          <w:sz w:val="22"/>
-          <w:szCs w:val="20"/>
-          <w:lang w:eastAsia="en-US"/>
         </w:rPr>
       </w:r>
     </w:p>
@@ -28894,6 +28855,7 @@
       </w:pPr>
       <w:rPr>
         <w:rFonts w:hint="default"/>
+        <w:strike w:val="0"/>
       </w:rPr>
     </w:lvl>
     <w:lvl w:ilvl="1">

</xml_diff>